<commit_message>
redesigned solutions page, hero section
</commit_message>
<xml_diff>
--- a/public/assets/brochures/AfeWork_Pharma_Lab_Solutions_Brochure.docx
+++ b/public/assets/brochures/AfeWork_Pharma_Lab_Solutions_Brochure.docx
@@ -845,8 +845,9 @@
     </w:p>
     <w:sectPr>
       <w:headerReference w:type="default" r:id="rId9"/>
+      <w:footerReference w:type="default" r:id="rId10"/>
       <w:pgSz w:w="12240" w:h="15840"/>
-      <w:pgMar w:top="1080" w:right="1440" w:bottom="1080" w:left="1440" w:header="0" w:footer="720" w:gutter="0"/>
+      <w:pgMar w:top="1080" w:right="1440" w:bottom="1080" w:left="1440" w:header="0" w:footer="0" w:gutter="0"/>
       <w:cols w:space="720"/>
       <w:docGrid w:linePitch="360"/>
     </w:sectPr>
@@ -879,6 +880,56 @@
 </w:endnotes>
 </file>
 
+<file path=word/footer1.xml><?xml version="1.0" encoding="utf-8"?>
+<w:ftr xmlns:wpc="http://schemas.microsoft.com/office/word/2010/wordprocessingCanvas" xmlns:cx="http://schemas.microsoft.com/office/drawing/2014/chartex" xmlns:cx1="http://schemas.microsoft.com/office/drawing/2015/9/8/chartex" xmlns:cx2="http://schemas.microsoft.com/office/drawing/2015/10/21/chartex" xmlns:cx3="http://schemas.microsoft.com/office/drawing/2016/5/9/chartex" xmlns:cx4="http://schemas.microsoft.com/office/drawing/2016/5/10/chartex" xmlns:cx5="http://schemas.microsoft.com/office/drawing/2016/5/11/chartex" xmlns:cx6="http://schemas.microsoft.com/office/drawing/2016/5/12/chartex" xmlns:cx7="http://schemas.microsoft.com/office/drawing/2016/5/13/chartex" xmlns:cx8="http://schemas.microsoft.com/office/drawing/2016/5/14/chartex" xmlns:mc="http://schemas.openxmlformats.org/markup-compatibility/2006" xmlns:aink="http://schemas.microsoft.com/office/drawing/2016/ink" xmlns:am3d="http://schemas.microsoft.com/office/drawing/2017/model3d" xmlns:o="urn:schemas-microsoft-com:office:office" xmlns:r="http://schemas.openxmlformats.org/officeDocument/2006/relationships" xmlns:m="http://schemas.openxmlformats.org/officeDocument/2006/math" xmlns:v="urn:schemas-microsoft-com:vml" xmlns:wp14="http://schemas.microsoft.com/office/word/2010/wordprocessingDrawing" xmlns:wp="http://schemas.openxmlformats.org/drawingml/2006/wordprocessingDrawing" xmlns:w10="urn:schemas-microsoft-com:office:word" xmlns:w="http://schemas.openxmlformats.org/wordprocessingml/2006/main" xmlns:w14="http://schemas.microsoft.com/office/word/2010/wordml" xmlns:w15="http://schemas.microsoft.com/office/word/2012/wordml" xmlns:w16cex="http://schemas.microsoft.com/office/word/2018/wordml/cex" xmlns:w16cid="http://schemas.microsoft.com/office/word/2016/wordml/cid" xmlns:w16="http://schemas.microsoft.com/office/word/2018/wordml" xmlns:w16sdtdh="http://schemas.microsoft.com/office/word/2020/wordml/sdtdatahash" xmlns:w16se="http://schemas.microsoft.com/office/word/2015/wordml/symex" xmlns:wpg="http://schemas.microsoft.com/office/word/2010/wordprocessingGroup" xmlns:wpi="http://schemas.microsoft.com/office/word/2010/wordprocessingInk" xmlns:wne="http://schemas.microsoft.com/office/word/2006/wordml" xmlns:wps="http://schemas.microsoft.com/office/word/2010/wordprocessingShape" mc:Ignorable="w14 w15 w16se w16cid w16 w16cex w16sdtdh wp14">
+  <w:p>
+    <w:pPr>
+      <w:pStyle w:val="Footer"/>
+    </w:pPr>
+    <w:r>
+      <w:rPr>
+        <w:noProof/>
+      </w:rPr>
+      <w:drawing>
+        <wp:inline distT="0" distB="0" distL="0" distR="0" wp14:anchorId="4440D88E" wp14:editId="5CE695F5">
+          <wp:extent cx="5943600" cy="566420"/>
+          <wp:effectExtent l="0" t="0" r="0" b="5080"/>
+          <wp:docPr id="25" name="Picture 25"/>
+          <wp:cNvGraphicFramePr>
+            <a:graphicFrameLocks xmlns:a="http://schemas.openxmlformats.org/drawingml/2006/main" noChangeAspect="1"/>
+          </wp:cNvGraphicFramePr>
+          <a:graphic xmlns:a="http://schemas.openxmlformats.org/drawingml/2006/main">
+            <a:graphicData uri="http://schemas.openxmlformats.org/drawingml/2006/picture">
+              <pic:pic xmlns:pic="http://schemas.openxmlformats.org/drawingml/2006/picture">
+                <pic:nvPicPr>
+                  <pic:cNvPr id="10" name="Picture 10"/>
+                  <pic:cNvPicPr/>
+                </pic:nvPicPr>
+                <pic:blipFill>
+                  <a:blip r:embed="rId1"/>
+                  <a:stretch>
+                    <a:fillRect/>
+                  </a:stretch>
+                </pic:blipFill>
+                <pic:spPr>
+                  <a:xfrm>
+                    <a:off x="0" y="0"/>
+                    <a:ext cx="5943600" cy="566420"/>
+                  </a:xfrm>
+                  <a:prstGeom prst="rect">
+                    <a:avLst/>
+                  </a:prstGeom>
+                </pic:spPr>
+              </pic:pic>
+            </a:graphicData>
+          </a:graphic>
+        </wp:inline>
+      </w:drawing>
+    </w:r>
+  </w:p>
+</w:ftr>
+</file>
+
 <file path=word/footnotes.xml><?xml version="1.0" encoding="utf-8"?>
 <w:footnotes xmlns:wpc="http://schemas.microsoft.com/office/word/2010/wordprocessingCanvas" xmlns:cx="http://schemas.microsoft.com/office/drawing/2014/chartex" xmlns:cx1="http://schemas.microsoft.com/office/drawing/2015/9/8/chartex" xmlns:cx2="http://schemas.microsoft.com/office/drawing/2015/10/21/chartex" xmlns:cx3="http://schemas.microsoft.com/office/drawing/2016/5/9/chartex" xmlns:cx4="http://schemas.microsoft.com/office/drawing/2016/5/10/chartex" xmlns:cx5="http://schemas.microsoft.com/office/drawing/2016/5/11/chartex" xmlns:cx6="http://schemas.microsoft.com/office/drawing/2016/5/12/chartex" xmlns:cx7="http://schemas.microsoft.com/office/drawing/2016/5/13/chartex" xmlns:cx8="http://schemas.microsoft.com/office/drawing/2016/5/14/chartex" xmlns:mc="http://schemas.openxmlformats.org/markup-compatibility/2006" xmlns:aink="http://schemas.microsoft.com/office/drawing/2016/ink" xmlns:am3d="http://schemas.microsoft.com/office/drawing/2017/model3d" xmlns:o="urn:schemas-microsoft-com:office:office" xmlns:r="http://schemas.openxmlformats.org/officeDocument/2006/relationships" xmlns:m="http://schemas.openxmlformats.org/officeDocument/2006/math" xmlns:v="urn:schemas-microsoft-com:vml" xmlns:wp14="http://schemas.microsoft.com/office/word/2010/wordprocessingDrawing" xmlns:wp="http://schemas.openxmlformats.org/drawingml/2006/wordprocessingDrawing" xmlns:w10="urn:schemas-microsoft-com:office:word" xmlns:w="http://schemas.openxmlformats.org/wordprocessingml/2006/main" xmlns:w14="http://schemas.microsoft.com/office/word/2010/wordml" xmlns:w15="http://schemas.microsoft.com/office/word/2012/wordml" xmlns:w16cex="http://schemas.microsoft.com/office/word/2018/wordml/cex" xmlns:w16cid="http://schemas.microsoft.com/office/word/2016/wordml/cid" xmlns:w16="http://schemas.microsoft.com/office/word/2018/wordml" xmlns:w16sdtdh="http://schemas.microsoft.com/office/word/2020/wordml/sdtdatahash" xmlns:w16se="http://schemas.microsoft.com/office/word/2015/wordml/symex" xmlns:wpg="http://schemas.microsoft.com/office/word/2010/wordprocessingGroup" xmlns:wpi="http://schemas.microsoft.com/office/word/2010/wordprocessingInk" xmlns:wne="http://schemas.microsoft.com/office/word/2006/wordml" xmlns:wps="http://schemas.microsoft.com/office/word/2010/wordprocessingShape" mc:Ignorable="w14 w15 w16se w16cid w16 w16cex w16sdtdh wp14">
   <w:footnote w:type="separator" w:id="-1">
@@ -918,7 +969,7 @@
         <wp:inline distT="0" distB="0" distL="0" distR="0" wp14:anchorId="5B29BF72" wp14:editId="6BA25A0B">
           <wp:extent cx="4914900" cy="1025513"/>
           <wp:effectExtent l="0" t="0" r="0" b="3810"/>
-          <wp:docPr id="2" name="Picture 2"/>
+          <wp:docPr id="24" name="Picture 24"/>
           <wp:cNvGraphicFramePr>
             <a:graphicFrameLocks xmlns:a="http://schemas.openxmlformats.org/drawingml/2006/main" noChangeAspect="1"/>
           </wp:cNvGraphicFramePr>

</xml_diff>